<commit_message>
CPU test code report
</commit_message>
<xml_diff>
--- a/reports/project report.docx
+++ b/reports/project report.docx
@@ -3713,15 +3713,66 @@
     </w:p>
     <w:p>
       <w:pPr>
-        <w:autoSpaceDE w:val="0"/>
-        <w:autoSpaceDN w:val="0"/>
-        <w:adjustRightInd w:val="0"/>
-        <w:spacing w:after="240" w:line="360" w:lineRule="atLeast"/>
-        <w:jc w:val="both"/>
-        <w:rPr>
-          <w:rFonts w:hint="eastAsia" w:ascii="Times New Roman" w:hAnsi="Times New Roman" w:cs="Times New Roman"/>
-        </w:rPr>
-      </w:pPr>
+        <w:pStyle w:val="5"/>
+        <w:numPr>
+          <w:ilvl w:val="1"/>
+          <w:numId w:val="1"/>
+        </w:numPr>
+        <w:ind w:left="720" w:leftChars="0" w:hanging="720" w:firstLineChars="0"/>
+        <w:rPr>
+          <w:sz w:val="36"/>
+          <w:szCs w:val="36"/>
+          <w:lang w:eastAsia="zh-CN"/>
+        </w:rPr>
+      </w:pPr>
+      <w:r>
+        <w:rPr>
+          <w:rFonts w:hint="default" w:ascii="Ubuntu" w:hAnsi="Ubuntu" w:eastAsia="Ubuntu" w:cs="Ubuntu"/>
+          <w:kern w:val="0"/>
+          <w:sz w:val="32"/>
+          <w:szCs w:val="32"/>
+          <w:lang w:eastAsia="zh-CN" w:bidi="ar"/>
+        </w:rPr>
+        <w:t>I</w:t>
+      </w:r>
+      <w:r>
+        <w:rPr>
+          <w:rFonts w:hint="eastAsia" w:ascii="Ubuntu" w:hAnsi="Ubuntu" w:eastAsia="Ubuntu" w:cs="Ubuntu"/>
+          <w:kern w:val="0"/>
+          <w:sz w:val="32"/>
+          <w:szCs w:val="32"/>
+          <w:lang w:val="en-US" w:eastAsia="zh-CN" w:bidi="ar"/>
+        </w:rPr>
+        <w:t>ntegrated processor</w:t>
+      </w:r>
+      <w:r>
+        <w:rPr>
+          <w:rFonts w:hint="default" w:ascii="Ubuntu" w:hAnsi="Ubuntu" w:eastAsia="Ubuntu" w:cs="Ubuntu"/>
+          <w:kern w:val="0"/>
+          <w:sz w:val="32"/>
+          <w:szCs w:val="32"/>
+          <w:lang w:eastAsia="zh-CN" w:bidi="ar"/>
+        </w:rPr>
+        <w:t xml:space="preserve"> sample code Test</w:t>
+      </w:r>
+    </w:p>
+    <w:p>
+      <w:pPr>
+        <w:pStyle w:val="5"/>
+        <w:numPr>
+          <w:ilvl w:val="2"/>
+          <w:numId w:val="1"/>
+        </w:numPr>
+        <w:rPr>
+          <w:lang w:eastAsia="zh-CN"/>
+        </w:rPr>
+      </w:pPr>
+      <w:r>
+        <w:rPr>
+          <w:lang w:eastAsia="zh-CN"/>
+        </w:rPr>
+        <w:t>Code 1</w:t>
+      </w:r>
     </w:p>
     <w:p>
       <w:pPr>
@@ -3730,71 +3781,6 @@
         <w:widowControl/>
         <w:suppressLineNumbers w:val="0"/>
         <w:jc w:val="left"/>
-        <w:rPr>
-          <w:rFonts w:hint="eastAsia" w:ascii="Ubuntu" w:hAnsi="Ubuntu" w:eastAsia="Ubuntu" w:cs="Ubuntu"/>
-          <w:kern w:val="0"/>
-          <w:sz w:val="24"/>
-          <w:szCs w:val="24"/>
-          <w:lang w:val="en-US" w:eastAsia="zh-CN" w:bidi="ar"/>
-        </w:rPr>
-      </w:pPr>
-      <w:r>
-        <w:rPr>
-          <w:rFonts w:hint="eastAsia" w:ascii="Ubuntu" w:hAnsi="Ubuntu" w:eastAsia="Ubuntu" w:cs="Ubuntu"/>
-        </w:rPr>
-        <w:t>2.2 i</w:t>
-      </w:r>
-      <w:r>
-        <w:rPr>
-          <w:rFonts w:hint="eastAsia" w:ascii="Ubuntu" w:hAnsi="Ubuntu" w:eastAsia="Ubuntu" w:cs="Ubuntu"/>
-          <w:kern w:val="0"/>
-          <w:sz w:val="24"/>
-          <w:szCs w:val="24"/>
-          <w:lang w:val="en-US" w:eastAsia="zh-CN" w:bidi="ar"/>
-        </w:rPr>
-        <w:t>ntegrated processor</w:t>
-      </w:r>
-    </w:p>
-    <w:p>
-      <w:pPr>
-        <w:keepNext w:val="0"/>
-        <w:keepLines w:val="0"/>
-        <w:widowControl/>
-        <w:suppressLineNumbers w:val="0"/>
-        <w:jc w:val="left"/>
-        <w:rPr>
-          <w:rFonts w:hint="default" w:ascii="Ubuntu" w:hAnsi="Ubuntu" w:eastAsia="Ubuntu" w:cs="Ubuntu"/>
-          <w:kern w:val="0"/>
-          <w:sz w:val="24"/>
-          <w:szCs w:val="24"/>
-          <w:lang w:eastAsia="zh-CN" w:bidi="ar"/>
-        </w:rPr>
-      </w:pPr>
-      <w:r>
-        <w:rPr>
-          <w:rFonts w:hint="default" w:ascii="Ubuntu" w:hAnsi="Ubuntu" w:eastAsia="Ubuntu" w:cs="Ubuntu"/>
-          <w:kern w:val="0"/>
-          <w:sz w:val="24"/>
-          <w:szCs w:val="24"/>
-          <w:lang w:eastAsia="zh-CN" w:bidi="ar"/>
-        </w:rPr>
-        <w:t>2.2.1 code1</w:t>
-      </w:r>
-    </w:p>
-    <w:p>
-      <w:pPr>
-        <w:keepNext w:val="0"/>
-        <w:keepLines w:val="0"/>
-        <w:widowControl/>
-        <w:suppressLineNumbers w:val="0"/>
-        <w:jc w:val="left"/>
-        <w:rPr>
-          <w:rFonts w:hint="default" w:ascii="Ubuntu" w:hAnsi="Ubuntu" w:eastAsia="Ubuntu" w:cs="Ubuntu"/>
-          <w:kern w:val="0"/>
-          <w:sz w:val="24"/>
-          <w:szCs w:val="24"/>
-          <w:lang w:eastAsia="zh-CN" w:bidi="ar"/>
-        </w:rPr>
       </w:pPr>
       <w:r>
         <w:drawing>
@@ -3851,74 +3837,35 @@
         <w:suppressLineNumbers w:val="0"/>
         <w:jc w:val="left"/>
         <w:rPr>
-          <w:rFonts w:hint="default" w:ascii="Ubuntu" w:hAnsi="Ubuntu" w:eastAsia="Ubuntu" w:cs="Ubuntu"/>
-          <w:kern w:val="0"/>
-          <w:sz w:val="24"/>
-          <w:szCs w:val="24"/>
-          <w:lang w:eastAsia="zh-CN" w:bidi="ar"/>
-        </w:rPr>
-      </w:pPr>
-      <w:r>
-        <w:rPr>
-          <w:rFonts w:hint="default" w:ascii="Ubuntu" w:hAnsi="Ubuntu" w:eastAsia="Ubuntu" w:cs="Ubuntu"/>
-          <w:kern w:val="0"/>
-          <w:sz w:val="24"/>
-          <w:szCs w:val="24"/>
-          <w:lang w:eastAsia="zh-CN" w:bidi="ar"/>
-        </w:rPr>
-        <w:t>2.2.2 code2</w:t>
-      </w:r>
-    </w:p>
-    <w:p>
-      <w:pPr>
-        <w:keepNext w:val="0"/>
-        <w:keepLines w:val="0"/>
-        <w:widowControl/>
-        <w:suppressLineNumbers w:val="0"/>
-        <w:jc w:val="left"/>
-        <w:rPr>
-          <w:rFonts w:hint="eastAsia" w:ascii="Ubuntu" w:hAnsi="Ubuntu" w:eastAsia="Ubuntu" w:cs="Ubuntu"/>
-          <w:kern w:val="0"/>
-          <w:sz w:val="24"/>
-          <w:szCs w:val="24"/>
-          <w:lang w:eastAsia="zh-CN" w:bidi="ar"/>
-        </w:rPr>
-      </w:pPr>
-    </w:p>
-    <w:p>
-      <w:pPr>
-        <w:rPr>
           <w:rFonts w:hint="default"/>
-        </w:rPr>
-      </w:pPr>
-    </w:p>
-    <w:p>
-      <w:pPr>
+          <w:lang w:eastAsia="zh-CN"/>
+        </w:rPr>
+      </w:pPr>
+    </w:p>
+    <w:p>
+      <w:pPr>
+        <w:pStyle w:val="5"/>
+        <w:numPr>
+          <w:ilvl w:val="2"/>
+          <w:numId w:val="1"/>
+        </w:numPr>
         <w:rPr>
           <w:rFonts w:hint="eastAsia"/>
-        </w:rPr>
-      </w:pPr>
-    </w:p>
-    <w:p>
-      <w:pPr>
-        <w:autoSpaceDE w:val="0"/>
-        <w:autoSpaceDN w:val="0"/>
-        <w:adjustRightInd w:val="0"/>
-        <w:spacing w:after="240" w:line="360" w:lineRule="atLeast"/>
-        <w:jc w:val="both"/>
-        <w:rPr>
-          <w:rFonts w:hint="eastAsia" w:ascii="Times New Roman" w:hAnsi="Times New Roman" w:cs="Times New Roman"/>
-          <w:lang w:eastAsia="zh-CN"/>
-        </w:rPr>
-      </w:pPr>
-    </w:p>
-    <w:p>
-      <w:pPr>
-        <w:rPr>
-          <w:rFonts w:hint="eastAsia"/>
-          <w:lang w:eastAsia="zh-CN"/>
-        </w:rPr>
-      </w:pPr>
+          <w:lang w:eastAsia="zh-CN"/>
+        </w:rPr>
+      </w:pPr>
+      <w:r>
+        <w:rPr>
+          <w:lang w:eastAsia="zh-CN"/>
+        </w:rPr>
+        <w:t xml:space="preserve">Code </w:t>
+      </w:r>
+      <w:r>
+        <w:rPr>
+          <w:lang w:eastAsia="zh-CN"/>
+        </w:rPr>
+        <w:t>2</w:t>
+      </w:r>
     </w:p>
     <w:p>
       <w:pPr>
@@ -4419,7 +4366,7 @@
     <w:lsdException w:uiPriority="99" w:name="HTML Sample"/>
     <w:lsdException w:uiPriority="99" w:name="HTML Typewriter"/>
     <w:lsdException w:uiPriority="99" w:name="HTML Variable"/>
-    <w:lsdException w:uiPriority="99" w:name="Normal Table"/>
+    <w:lsdException w:uiPriority="99" w:semiHidden="0" w:name="Normal Table"/>
     <w:lsdException w:uiPriority="99" w:name="annotation subject"/>
     <w:lsdException w:uiPriority="99" w:name="Table Simple 1"/>
     <w:lsdException w:uiPriority="99" w:name="Table Simple 2"/>

</xml_diff>